<commit_message>
Added tests for sched entries all passing.
</commit_message>
<xml_diff>
--- a/tests/resources/Templates/General_Notice_Of_Hearing_Template.docx
+++ b/tests/resources/Templates/General_Notice_Of_Hearing_Template.docx
@@ -1,23 +1,29 @@
 
 <file path=word/document.xml><?xml version="1.0" encoding="utf-8"?>
-<w:document xmlns:wpc="http://schemas.microsoft.com/office/word/2010/wordprocessingCanvas" xmlns:cx="http://schemas.microsoft.com/office/drawing/2014/chartex" xmlns:cx1="http://schemas.microsoft.com/office/drawing/2015/9/8/chartex" xmlns:cx2="http://schemas.microsoft.com/office/drawing/2015/10/21/chartex" xmlns:cx3="http://schemas.microsoft.com/office/drawing/2016/5/9/chartex" xmlns:cx4="http://schemas.microsoft.com/office/drawing/2016/5/10/chartex" xmlns:cx5="http://schemas.microsoft.com/office/drawing/2016/5/11/chartex" xmlns:cx6="http://schemas.microsoft.com/office/drawing/2016/5/12/chartex" xmlns:cx7="http://schemas.microsoft.com/office/drawing/2016/5/13/chartex" xmlns:cx8="http://schemas.microsoft.com/office/drawing/2016/5/14/chartex" xmlns:mc="http://schemas.openxmlformats.org/markup-compatibility/2006" xmlns:aink="http://schemas.microsoft.com/office/drawing/2016/ink" xmlns:am3d="http://schemas.microsoft.com/office/drawing/2017/model3d" xmlns:o="urn:schemas-microsoft-com:office:office" xmlns:r="http://schemas.openxmlformats.org/officeDocument/2006/relationships" xmlns:m="http://schemas.openxmlformats.org/officeDocument/2006/math" xmlns:v="urn:schemas-microsoft-com:vml" xmlns:wp14="http://schemas.microsoft.com/office/word/2010/wordprocessingDrawing" xmlns:wp="http://schemas.openxmlformats.org/drawingml/2006/wordprocessingDrawing" xmlns:w10="urn:schemas-microsoft-com:office:word" xmlns:w="http://schemas.openxmlformats.org/wordprocessingml/2006/main" xmlns:w14="http://schemas.microsoft.com/office/word/2010/wordml" xmlns:w15="http://schemas.microsoft.com/office/word/2012/wordml" xmlns:w16cex="http://schemas.microsoft.com/office/word/2018/wordml/cex" xmlns:w16cid="http://schemas.microsoft.com/office/word/2016/wordml/cid" xmlns:w16="http://schemas.microsoft.com/office/word/2018/wordml" xmlns:w16sdtdh="http://schemas.microsoft.com/office/word/2020/wordml/sdtdatahash" xmlns:w16se="http://schemas.microsoft.com/office/word/2015/wordml/symex" xmlns:wpg="http://schemas.microsoft.com/office/word/2010/wordprocessingGroup" xmlns:wpi="http://schemas.microsoft.com/office/word/2010/wordprocessingInk" xmlns:wne="http://schemas.microsoft.com/office/word/2006/wordml" xmlns:wps="http://schemas.microsoft.com/office/word/2010/wordprocessingShape" mc:Ignorable="w14 w15 w16se w16cid w16 w16cex w16sdtdh wp14">
+<w:document xmlns:wpc="http://schemas.microsoft.com/office/word/2010/wordprocessingCanvas" xmlns:cx="http://schemas.microsoft.com/office/drawing/2014/chartex" xmlns:cx1="http://schemas.microsoft.com/office/drawing/2015/9/8/chartex" xmlns:cx2="http://schemas.microsoft.com/office/drawing/2015/10/21/chartex" xmlns:cx3="http://schemas.microsoft.com/office/drawing/2016/5/9/chartex" xmlns:cx4="http://schemas.microsoft.com/office/drawing/2016/5/10/chartex" xmlns:cx5="http://schemas.microsoft.com/office/drawing/2016/5/11/chartex" xmlns:cx6="http://schemas.microsoft.com/office/drawing/2016/5/12/chartex" xmlns:cx7="http://schemas.microsoft.com/office/drawing/2016/5/13/chartex" xmlns:cx8="http://schemas.microsoft.com/office/drawing/2016/5/14/chartex" xmlns:mc="http://schemas.openxmlformats.org/markup-compatibility/2006" xmlns:aink="http://schemas.microsoft.com/office/drawing/2016/ink" xmlns:am3d="http://schemas.microsoft.com/office/drawing/2017/model3d" xmlns:o="urn:schemas-microsoft-com:office:office" xmlns:oel="http://schemas.microsoft.com/office/2019/extlst" xmlns:r="http://schemas.openxmlformats.org/officeDocument/2006/relationships" xmlns:m="http://schemas.openxmlformats.org/officeDocument/2006/math" xmlns:v="urn:schemas-microsoft-com:vml" xmlns:wp14="http://schemas.microsoft.com/office/word/2010/wordprocessingDrawing" xmlns:wp="http://schemas.openxmlformats.org/drawingml/2006/wordprocessingDrawing" xmlns:w10="urn:schemas-microsoft-com:office:word" xmlns:w="http://schemas.openxmlformats.org/wordprocessingml/2006/main" xmlns:w14="http://schemas.microsoft.com/office/word/2010/wordml" xmlns:w15="http://schemas.microsoft.com/office/word/2012/wordml" xmlns:w16cex="http://schemas.microsoft.com/office/word/2018/wordml/cex" xmlns:w16cid="http://schemas.microsoft.com/office/word/2016/wordml/cid" xmlns:w16="http://schemas.microsoft.com/office/word/2018/wordml" xmlns:w16sdtdh="http://schemas.microsoft.com/office/word/2020/wordml/sdtdatahash" xmlns:w16se="http://schemas.microsoft.com/office/word/2015/wordml/symex" xmlns:wpg="http://schemas.microsoft.com/office/word/2010/wordprocessingGroup" xmlns:wpi="http://schemas.microsoft.com/office/word/2010/wordprocessingInk" xmlns:wne="http://schemas.microsoft.com/office/word/2006/wordml" xmlns:wps="http://schemas.microsoft.com/office/word/2010/wordprocessingShape" mc:Ignorable="w14 w15 w16se w16cid w16 w16cex w16sdtdh wp14">
   <w:body>
     <w:p>
       <w:pPr>
         <w:rPr>
           <w:rFonts w:ascii="Palatino Linotype" w:hAnsi="Palatino Linotype"/>
           <w:color w:val="FFFFFF"/>
-        </w:rPr>
-      </w:pPr>
-      <w:r>
-        <w:rPr>
-          <w:rFonts w:ascii="Palatino Linotype" w:hAnsi="Palatino Linotype"/>
+          <w:sz w:val="24"/>
+          <w:szCs w:val="24"/>
+        </w:rPr>
+      </w:pPr>
+      <w:r>
+        <w:rPr>
+          <w:rFonts w:ascii="Palatino Linotype" w:hAnsi="Palatino Linotype"/>
+          <w:sz w:val="24"/>
+          <w:szCs w:val="24"/>
         </w:rPr>
         <w:t>The State of Ohio</w:t>
       </w:r>
       <w:r>
         <w:rPr>
           <w:rFonts w:ascii="Palatino Linotype" w:hAnsi="Palatino Linotype"/>
+          <w:sz w:val="24"/>
+          <w:szCs w:val="24"/>
         </w:rPr>
         <w:t>,</w:t>
       </w:r>
@@ -30,19 +36,23 @@
         <w:ind w:firstLine="720"/>
         <w:rPr>
           <w:rFonts w:ascii="Palatino Linotype" w:hAnsi="Palatino Linotype"/>
+          <w:sz w:val="24"/>
+          <w:szCs w:val="24"/>
         </w:rPr>
       </w:pPr>
       <w:r>
         <w:rPr>
           <w:rFonts w:ascii="Palatino Linotype" w:hAnsi="Palatino Linotype"/>
           <w:noProof/>
+          <w:sz w:val="24"/>
+          <w:szCs w:val="24"/>
         </w:rPr>
         <w:pict w14:anchorId="1E106D5C">
           <v:shapetype id="_x0000_t202" coordsize="21600,21600" o:spt="202" path="m,l,21600r21600,l21600,xe">
             <v:stroke joinstyle="miter"/>
             <v:path gradientshapeok="t" o:connecttype="rect"/>
           </v:shapetype>
-          <v:shape id="_x0000_s2050" type="#_x0000_t202" style="position:absolute;left:0;text-align:left;margin-left:389.25pt;margin-top:89pt;width:126.3pt;height:115.75pt;z-index:251657216;mso-position-horizontal-relative:margin;mso-position-vertical-relative:page;mso-width-relative:margin;mso-height-relative:margin" filled="f" stroked="f">
+          <v:shape id="_x0000_s2050" type="#_x0000_t202" style="position:absolute;left:0;text-align:left;margin-left:389.25pt;margin-top:89pt;width:126.3pt;height:115.75pt;z-index:1;mso-position-horizontal-relative:margin;mso-position-vertical-relative:page;mso-width-relative:margin;mso-height-relative:margin" filled="f" stroked="f">
             <v:textbox style="mso-next-textbox:#_x0000_s2050">
               <w:txbxContent>
                 <w:p>
@@ -137,7 +147,7 @@
                       <w:b/>
                       <w:noProof/>
                     </w:rPr>
-                    <w:t xml:space="preserve">2022-Jul-05    8:48 AM </w:t>
+                    <w:t xml:space="preserve">2022-Jul-14    8:19 AM </w:t>
                   </w:r>
                   <w:r>
                     <w:rPr>
@@ -206,6 +216,8 @@
         <w:rPr>
           <w:rFonts w:ascii="Palatino Linotype" w:hAnsi="Palatino Linotype"/>
           <w:noProof/>
+          <w:sz w:val="24"/>
+          <w:szCs w:val="24"/>
         </w:rPr>
         <w:pict w14:anchorId="774019A4">
           <v:shapetype id="_x0000_t75" coordsize="21600,21600" o:spt="75" o:preferrelative="t" path="m@4@5l@4@11@9@11@9@5xe" filled="f" stroked="f">
@@ -227,7 +239,7 @@
             <v:path o:extrusionok="f" gradientshapeok="t" o:connecttype="rect"/>
             <o:lock v:ext="edit" aspectratio="t"/>
           </v:shapetype>
-          <v:shape id="WordPictureWatermark37953500" o:spid="_x0000_s2054" type="#_x0000_t75" style="position:absolute;left:0;text-align:left;margin-left:410.4pt;margin-top:19.65pt;width:84.85pt;height:81.75pt;z-index:-251658240;mso-position-horizontal-relative:margin;mso-position-vertical-relative:margin" o:allowincell="f">
+          <v:shape id="WordPictureWatermark37953500" o:spid="_x0000_s2054" type="#_x0000_t75" style="position:absolute;left:0;text-align:left;margin-left:410.4pt;margin-top:19.65pt;width:84.85pt;height:81.75pt;z-index:-1;mso-position-horizontal-relative:margin;mso-position-vertical-relative:margin" o:allowincell="f">
             <v:imagedata r:id="rId8" o:title="Muni Court Seal jpg - No Fill 1" gain=".5" blacklevel="19661f" grayscale="t"/>
             <w10:wrap anchorx="margin" anchory="margin"/>
           </v:shape>
@@ -236,18 +248,24 @@
       <w:r>
         <w:rPr>
           <w:rFonts w:ascii="Palatino Linotype" w:hAnsi="Palatino Linotype"/>
+          <w:sz w:val="24"/>
+          <w:szCs w:val="24"/>
         </w:rPr>
         <w:t>Plaintiff,</w:t>
       </w:r>
       <w:r>
         <w:rPr>
           <w:rFonts w:ascii="Palatino Linotype" w:hAnsi="Palatino Linotype"/>
-        </w:rPr>
-        <w:tab/>
-      </w:r>
-      <w:r>
-        <w:rPr>
-          <w:rFonts w:ascii="Palatino Linotype" w:hAnsi="Palatino Linotype"/>
+          <w:sz w:val="24"/>
+          <w:szCs w:val="24"/>
+        </w:rPr>
+        <w:tab/>
+      </w:r>
+      <w:r>
+        <w:rPr>
+          <w:rFonts w:ascii="Palatino Linotype" w:hAnsi="Palatino Linotype"/>
+          <w:sz w:val="24"/>
+          <w:szCs w:val="24"/>
         </w:rPr>
         <w:tab/>
       </w:r>
@@ -260,11 +278,15 @@
         </w:tabs>
         <w:rPr>
           <w:rFonts w:ascii="Palatino Linotype" w:hAnsi="Palatino Linotype"/>
-        </w:rPr>
-      </w:pPr>
-      <w:r>
-        <w:rPr>
-          <w:rFonts w:ascii="Palatino Linotype" w:hAnsi="Palatino Linotype"/>
+          <w:sz w:val="24"/>
+          <w:szCs w:val="24"/>
+        </w:rPr>
+      </w:pPr>
+      <w:r>
+        <w:rPr>
+          <w:rFonts w:ascii="Palatino Linotype" w:hAnsi="Palatino Linotype"/>
+          <w:sz w:val="24"/>
+          <w:szCs w:val="24"/>
         </w:rPr>
         <w:tab/>
         <w:t xml:space="preserve">     </w:t>
@@ -272,50 +294,50 @@
       <w:r>
         <w:rPr>
           <w:rFonts w:ascii="Palatino Linotype" w:hAnsi="Palatino Linotype"/>
+          <w:sz w:val="24"/>
+          <w:szCs w:val="24"/>
         </w:rPr>
         <w:t>vs.</w:t>
       </w:r>
       <w:r>
         <w:rPr>
           <w:rFonts w:ascii="Palatino Linotype" w:hAnsi="Palatino Linotype"/>
-        </w:rPr>
-        <w:t xml:space="preserve"> </w:t>
-      </w:r>
-      <w:r>
-        <w:rPr>
-          <w:rFonts w:ascii="Palatino Linotype" w:hAnsi="Palatino Linotype"/>
-        </w:rPr>
-        <w:t xml:space="preserve">                                                                            </w:t>
-      </w:r>
-      <w:r>
-        <w:rPr>
-          <w:rFonts w:ascii="Palatino Linotype" w:hAnsi="Palatino Linotype"/>
-        </w:rPr>
-        <w:t xml:space="preserve">Case No. {{ </w:t>
-      </w:r>
-      <w:proofErr w:type="spellStart"/>
-      <w:r>
-        <w:rPr>
-          <w:rFonts w:ascii="Palatino Linotype" w:hAnsi="Palatino Linotype"/>
-        </w:rPr>
-        <w:t>case_number</w:t>
-      </w:r>
-      <w:proofErr w:type="spellEnd"/>
-      <w:r>
-        <w:rPr>
-          <w:rFonts w:ascii="Palatino Linotype" w:hAnsi="Palatino Linotype"/>
-        </w:rPr>
-        <w:t xml:space="preserve"> }</w:t>
-      </w:r>
-      <w:r>
-        <w:rPr>
-          <w:rFonts w:ascii="Palatino Linotype" w:hAnsi="Palatino Linotype"/>
+          <w:sz w:val="24"/>
+          <w:szCs w:val="24"/>
+        </w:rPr>
+        <w:t xml:space="preserve">                                                             Case No. </w:t>
+      </w:r>
+      <w:proofErr w:type="gramStart"/>
+      <w:r>
+        <w:rPr>
+          <w:rFonts w:ascii="Palatino Linotype" w:hAnsi="Palatino Linotype"/>
+          <w:sz w:val="24"/>
+          <w:szCs w:val="24"/>
+        </w:rPr>
+        <w:t>{{ case</w:t>
+      </w:r>
+      <w:proofErr w:type="gramEnd"/>
+      <w:r>
+        <w:rPr>
+          <w:rFonts w:ascii="Palatino Linotype" w:hAnsi="Palatino Linotype"/>
+          <w:sz w:val="24"/>
+          <w:szCs w:val="24"/>
+        </w:rPr>
+        <w:t>_number }</w:t>
+      </w:r>
+      <w:r>
+        <w:rPr>
+          <w:rFonts w:ascii="Palatino Linotype" w:hAnsi="Palatino Linotype"/>
+          <w:sz w:val="24"/>
+          <w:szCs w:val="24"/>
         </w:rPr>
         <w:t>}</w:t>
       </w:r>
       <w:r>
         <w:rPr>
           <w:rFonts w:ascii="Palatino Linotype" w:hAnsi="Palatino Linotype"/>
+          <w:sz w:val="24"/>
+          <w:szCs w:val="24"/>
         </w:rPr>
         <w:tab/>
       </w:r>
@@ -327,45 +349,33 @@
         </w:tabs>
         <w:rPr>
           <w:rFonts w:ascii="Palatino Linotype" w:hAnsi="Palatino Linotype"/>
-        </w:rPr>
-      </w:pPr>
-      <w:r>
-        <w:rPr>
-          <w:rFonts w:ascii="Palatino Linotype" w:hAnsi="Palatino Linotype"/>
-        </w:rPr>
-        <w:t xml:space="preserve">{{ </w:t>
-      </w:r>
-      <w:proofErr w:type="spellStart"/>
-      <w:r>
-        <w:rPr>
-          <w:rFonts w:ascii="Palatino Linotype" w:hAnsi="Palatino Linotype"/>
-        </w:rPr>
-        <w:t>defendant.first_name</w:t>
-      </w:r>
-      <w:proofErr w:type="spellEnd"/>
-      <w:r>
-        <w:rPr>
-          <w:rFonts w:ascii="Palatino Linotype" w:hAnsi="Palatino Linotype"/>
-        </w:rPr>
-        <w:t xml:space="preserve"> }} {{ </w:t>
-      </w:r>
-      <w:proofErr w:type="spellStart"/>
-      <w:r>
-        <w:rPr>
-          <w:rFonts w:ascii="Palatino Linotype" w:hAnsi="Palatino Linotype"/>
-        </w:rPr>
-        <w:t>defendant.last_name</w:t>
-      </w:r>
-      <w:proofErr w:type="spellEnd"/>
-      <w:r>
-        <w:rPr>
-          <w:rFonts w:ascii="Palatino Linotype" w:hAnsi="Palatino Linotype"/>
-        </w:rPr>
-        <w:t xml:space="preserve"> }},</w:t>
-      </w:r>
-      <w:r>
-        <w:rPr>
-          <w:rFonts w:ascii="Palatino Linotype" w:hAnsi="Palatino Linotype"/>
+          <w:sz w:val="24"/>
+          <w:szCs w:val="24"/>
+        </w:rPr>
+      </w:pPr>
+      <w:proofErr w:type="gramStart"/>
+      <w:r>
+        <w:rPr>
+          <w:rFonts w:ascii="Palatino Linotype" w:hAnsi="Palatino Linotype"/>
+          <w:sz w:val="24"/>
+          <w:szCs w:val="24"/>
+        </w:rPr>
+        <w:t>{{ defendant</w:t>
+      </w:r>
+      <w:proofErr w:type="gramEnd"/>
+      <w:r>
+        <w:rPr>
+          <w:rFonts w:ascii="Palatino Linotype" w:hAnsi="Palatino Linotype"/>
+          <w:sz w:val="24"/>
+          <w:szCs w:val="24"/>
+        </w:rPr>
+        <w:t>.first_name }} {{ defendant.last_name }},</w:t>
+      </w:r>
+      <w:r>
+        <w:rPr>
+          <w:rFonts w:ascii="Palatino Linotype" w:hAnsi="Palatino Linotype"/>
+          <w:sz w:val="24"/>
+          <w:szCs w:val="24"/>
         </w:rPr>
         <w:tab/>
       </w:r>
@@ -373,6 +383,8 @@
       <w:r>
         <w:rPr>
           <w:rFonts w:ascii="Palatino Linotype" w:hAnsi="Palatino Linotype"/>
+          <w:sz w:val="24"/>
+          <w:szCs w:val="24"/>
         </w:rPr>
         <w:tab/>
       </w:r>
@@ -383,19 +395,184 @@
         <w:ind w:firstLine="720"/>
         <w:rPr>
           <w:rFonts w:ascii="Palatino Linotype" w:hAnsi="Palatino Linotype"/>
-        </w:rPr>
-      </w:pPr>
-      <w:r>
-        <w:rPr>
-          <w:rFonts w:ascii="Palatino Linotype" w:hAnsi="Palatino Linotype"/>
+          <w:sz w:val="24"/>
+          <w:szCs w:val="24"/>
+        </w:rPr>
+      </w:pPr>
+      <w:r>
+        <w:rPr>
+          <w:rFonts w:ascii="Palatino Linotype" w:hAnsi="Palatino Linotype"/>
+          <w:sz w:val="24"/>
+          <w:szCs w:val="24"/>
         </w:rPr>
         <w:t>Defendant</w:t>
       </w:r>
       <w:r>
         <w:rPr>
           <w:rFonts w:ascii="Palatino Linotype" w:hAnsi="Palatino Linotype"/>
+          <w:sz w:val="24"/>
+          <w:szCs w:val="24"/>
         </w:rPr>
         <w:t>.</w:t>
+      </w:r>
+    </w:p>
+    <w:p>
+      <w:pPr>
+        <w:ind w:firstLine="720"/>
+        <w:rPr>
+          <w:rFonts w:ascii="Palatino Linotype" w:hAnsi="Palatino Linotype"/>
+        </w:rPr>
+      </w:pPr>
+      <w:r>
+        <w:rPr>
+          <w:rFonts w:ascii="Palatino Linotype" w:hAnsi="Palatino Linotype"/>
+        </w:rPr>
+        <w:tab/>
+      </w:r>
+      <w:r>
+        <w:rPr>
+          <w:rFonts w:ascii="Palatino Linotype" w:hAnsi="Palatino Linotype"/>
+        </w:rPr>
+        <w:tab/>
+      </w:r>
+      <w:r>
+        <w:rPr>
+          <w:rFonts w:ascii="Palatino Linotype" w:hAnsi="Palatino Linotype"/>
+        </w:rPr>
+        <w:tab/>
+      </w:r>
+    </w:p>
+    <w:p>
+      <w:pPr>
+        <w:ind w:left="4320" w:firstLine="720"/>
+        <w:rPr>
+          <w:rFonts w:ascii="Palatino Linotype" w:hAnsi="Palatino Linotype"/>
+          <w:b/>
+          <w:bCs/>
+          <w:sz w:val="24"/>
+          <w:szCs w:val="24"/>
+        </w:rPr>
+      </w:pPr>
+      <w:r>
+        <w:rPr>
+          <w:rFonts w:ascii="Palatino Linotype" w:hAnsi="Palatino Linotype"/>
+        </w:rPr>
+        <w:tab/>
+      </w:r>
+      <w:r>
+        <w:rPr>
+          <w:rFonts w:ascii="Palatino Linotype" w:hAnsi="Palatino Linotype"/>
+        </w:rPr>
+        <w:tab/>
+      </w:r>
+      <w:r>
+        <w:rPr>
+          <w:rFonts w:ascii="Palatino Linotype" w:hAnsi="Palatino Linotype"/>
+        </w:rPr>
+        <w:tab/>
+      </w:r>
+      <w:r>
+        <w:rPr>
+          <w:rFonts w:ascii="Palatino Linotype" w:hAnsi="Palatino Linotype"/>
+        </w:rPr>
+        <w:tab/>
+      </w:r>
+      <w:r>
+        <w:rPr>
+          <w:rFonts w:ascii="Palatino Linotype" w:hAnsi="Palatino Linotype"/>
+        </w:rPr>
+        <w:tab/>
+      </w:r>
+      <w:r>
+        <w:rPr>
+          <w:rFonts w:ascii="Palatino Linotype" w:hAnsi="Palatino Linotype"/>
+          <w:sz w:val="24"/>
+          <w:szCs w:val="24"/>
+        </w:rPr>
+        <w:tab/>
+      </w:r>
+      <w:r>
+        <w:rPr>
+          <w:rFonts w:ascii="Palatino Linotype" w:hAnsi="Palatino Linotype"/>
+          <w:b/>
+          <w:bCs/>
+          <w:sz w:val="24"/>
+          <w:szCs w:val="24"/>
+        </w:rPr>
+        <w:t>Assigned to:</w:t>
+      </w:r>
+    </w:p>
+    <w:p>
+      <w:pPr>
+        <w:ind w:firstLine="720"/>
+        <w:rPr>
+          <w:rFonts w:ascii="Palatino Linotype" w:hAnsi="Palatino Linotype"/>
+          <w:b/>
+          <w:bCs/>
+          <w:sz w:val="24"/>
+          <w:szCs w:val="24"/>
+        </w:rPr>
+      </w:pPr>
+      <w:r>
+        <w:rPr>
+          <w:rFonts w:ascii="Palatino Linotype" w:hAnsi="Palatino Linotype"/>
+          <w:b/>
+          <w:bCs/>
+          <w:sz w:val="24"/>
+          <w:szCs w:val="24"/>
+        </w:rPr>
+        <w:tab/>
+      </w:r>
+      <w:r>
+        <w:rPr>
+          <w:rFonts w:ascii="Palatino Linotype" w:hAnsi="Palatino Linotype"/>
+          <w:b/>
+          <w:bCs/>
+          <w:sz w:val="24"/>
+          <w:szCs w:val="24"/>
+        </w:rPr>
+        <w:tab/>
+      </w:r>
+      <w:r>
+        <w:rPr>
+          <w:rFonts w:ascii="Palatino Linotype" w:hAnsi="Palatino Linotype"/>
+          <w:b/>
+          <w:bCs/>
+          <w:sz w:val="24"/>
+          <w:szCs w:val="24"/>
+        </w:rPr>
+        <w:tab/>
+      </w:r>
+      <w:r>
+        <w:rPr>
+          <w:rFonts w:ascii="Palatino Linotype" w:hAnsi="Palatino Linotype"/>
+          <w:b/>
+          <w:bCs/>
+          <w:sz w:val="24"/>
+          <w:szCs w:val="24"/>
+        </w:rPr>
+        <w:tab/>
+      </w:r>
+      <w:r>
+        <w:rPr>
+          <w:rFonts w:ascii="Palatino Linotype" w:hAnsi="Palatino Linotype"/>
+          <w:b/>
+          <w:bCs/>
+          <w:sz w:val="24"/>
+          <w:szCs w:val="24"/>
+        </w:rPr>
+        <w:tab/>
+      </w:r>
+      <w:r>
+        <w:rPr>
+          <w:rFonts w:ascii="Palatino Linotype" w:hAnsi="Palatino Linotype"/>
+          <w:b/>
+          <w:bCs/>
+          <w:sz w:val="24"/>
+          <w:szCs w:val="24"/>
+        </w:rPr>
+        <w:tab/>
+        <w:t>{{ assigned_judge }}</w:t>
       </w:r>
     </w:p>
     <w:p>
@@ -405,6 +582,26 @@
         </w:tabs>
         <w:rPr>
           <w:rFonts w:ascii="Palatino Linotype" w:hAnsi="Palatino Linotype"/>
+          <w:sz w:val="24"/>
+          <w:szCs w:val="24"/>
+        </w:rPr>
+      </w:pPr>
+      <w:r>
+        <w:rPr>
+          <w:rFonts w:ascii="Palatino Linotype" w:hAnsi="Palatino Linotype"/>
+          <w:sz w:val="24"/>
+          <w:szCs w:val="24"/>
+        </w:rPr>
+        <w:tab/>
+      </w:r>
+    </w:p>
+    <w:p>
+      <w:pPr>
+        <w:ind w:firstLine="720"/>
+        <w:rPr>
+          <w:rFonts w:ascii="Palatino Linotype" w:hAnsi="Palatino Linotype"/>
+          <w:sz w:val="24"/>
+          <w:szCs w:val="24"/>
         </w:rPr>
       </w:pPr>
     </w:p>
@@ -415,44 +612,10 @@
         </w:tabs>
         <w:rPr>
           <w:rFonts w:ascii="Palatino Linotype" w:hAnsi="Palatino Linotype"/>
-        </w:rPr>
-      </w:pPr>
-    </w:p>
-    <w:p>
-      <w:pPr>
-        <w:tabs>
-          <w:tab w:val="left" w:pos="10270"/>
-        </w:tabs>
-        <w:rPr>
-          <w:rFonts w:ascii="Palatino Linotype" w:hAnsi="Palatino Linotype"/>
-        </w:rPr>
-      </w:pPr>
-    </w:p>
-    <w:p>
-      <w:pPr>
-        <w:tabs>
-          <w:tab w:val="left" w:pos="10270"/>
-        </w:tabs>
-        <w:rPr>
-          <w:rFonts w:ascii="Palatino Linotype" w:hAnsi="Palatino Linotype"/>
-        </w:rPr>
-      </w:pPr>
-    </w:p>
-    <w:p>
-      <w:pPr>
-        <w:tabs>
-          <w:tab w:val="left" w:pos="10270"/>
-        </w:tabs>
-        <w:rPr>
-          <w:rFonts w:ascii="Palatino Linotype" w:hAnsi="Palatino Linotype"/>
-        </w:rPr>
-      </w:pPr>
-      <w:r>
-        <w:rPr>
-          <w:rFonts w:ascii="Palatino Linotype" w:hAnsi="Palatino Linotype"/>
-        </w:rPr>
-        <w:tab/>
-      </w:r>
+          <w:sz w:val="24"/>
+          <w:szCs w:val="24"/>
+        </w:rPr>
+      </w:pPr>
     </w:p>
     <w:p>
       <w:pPr>
@@ -464,6 +627,8 @@
         <w:rPr>
           <w:rFonts w:ascii="Palatino Linotype" w:hAnsi="Palatino Linotype"/>
           <w:b/>
+          <w:sz w:val="24"/>
+          <w:szCs w:val="24"/>
           <w:u w:val="single"/>
         </w:rPr>
       </w:pPr>
@@ -471,6 +636,8 @@
         <w:rPr>
           <w:rFonts w:ascii="Palatino Linotype" w:hAnsi="Palatino Linotype"/>
           <w:b/>
+          <w:sz w:val="24"/>
+          <w:szCs w:val="24"/>
           <w:u w:val="single"/>
         </w:rPr>
         <w:t>NOTICE OF HEARING</w:t>
@@ -485,6 +652,8 @@
         <w:jc w:val="center"/>
         <w:rPr>
           <w:rFonts w:ascii="Palatino Linotype" w:hAnsi="Palatino Linotype"/>
+          <w:sz w:val="24"/>
+          <w:szCs w:val="24"/>
         </w:rPr>
       </w:pPr>
     </w:p>
@@ -495,17 +664,23 @@
         <w:ind w:left="0" w:firstLine="720"/>
         <w:rPr>
           <w:rFonts w:ascii="Palatino Linotype" w:hAnsi="Palatino Linotype"/>
-        </w:rPr>
-      </w:pPr>
-      <w:r>
-        <w:rPr>
-          <w:rFonts w:ascii="Palatino Linotype" w:hAnsi="Palatino Linotype"/>
+          <w:sz w:val="24"/>
+          <w:szCs w:val="24"/>
+        </w:rPr>
+      </w:pPr>
+      <w:r>
+        <w:rPr>
+          <w:rFonts w:ascii="Palatino Linotype" w:hAnsi="Palatino Linotype"/>
+          <w:sz w:val="24"/>
+          <w:szCs w:val="24"/>
         </w:rPr>
         <w:t>This case is scheduled for</w:t>
       </w:r>
       <w:r>
         <w:rPr>
           <w:rFonts w:ascii="Palatino Linotype" w:hAnsi="Palatino Linotype"/>
+          <w:sz w:val="24"/>
+          <w:szCs w:val="24"/>
         </w:rPr>
         <w:t xml:space="preserve"> a </w:t>
       </w:r>
@@ -514,158 +689,68 @@
           <w:rFonts w:ascii="Palatino Linotype" w:hAnsi="Palatino Linotype"/>
           <w:b/>
           <w:bCs/>
-        </w:rPr>
-        <w:t xml:space="preserve">{{ </w:t>
-      </w:r>
-      <w:proofErr w:type="spellStart"/>
+          <w:sz w:val="24"/>
+          <w:szCs w:val="24"/>
+        </w:rPr>
+        <w:t>{{ hearing_type }}</w:t>
+      </w:r>
+      <w:r>
+        <w:rPr>
+          <w:rFonts w:ascii="Palatino Linotype" w:hAnsi="Palatino Linotype"/>
+          <w:sz w:val="24"/>
+          <w:szCs w:val="24"/>
+        </w:rPr>
+        <w:t xml:space="preserve"> at </w:t>
+      </w:r>
       <w:r>
         <w:rPr>
           <w:rFonts w:ascii="Palatino Linotype" w:hAnsi="Palatino Linotype"/>
           <w:b/>
           <w:bCs/>
-        </w:rPr>
-        <w:t>hearing_type</w:t>
-      </w:r>
-      <w:proofErr w:type="spellEnd"/>
-      <w:r>
-        <w:rPr>
-          <w:rFonts w:ascii="Palatino Linotype" w:hAnsi="Palatino Linotype"/>
-          <w:b/>
-          <w:bCs/>
-        </w:rPr>
-        <w:t xml:space="preserve"> }}</w:t>
-      </w:r>
-      <w:r>
-        <w:rPr>
-          <w:rFonts w:ascii="Palatino Linotype" w:hAnsi="Palatino Linotype"/>
-        </w:rPr>
-        <w:t xml:space="preserve"> at </w:t>
-      </w:r>
-      <w:r>
-        <w:rPr>
-          <w:rFonts w:ascii="Palatino Linotype" w:hAnsi="Palatino Linotype"/>
-          <w:b/>
-          <w:bCs/>
-        </w:rPr>
-        <w:t xml:space="preserve">{{ </w:t>
-      </w:r>
-      <w:proofErr w:type="spellStart"/>
-      <w:r>
-        <w:rPr>
-          <w:rFonts w:ascii="Palatino Linotype" w:hAnsi="Palatino Linotype"/>
-          <w:b/>
-          <w:bCs/>
-        </w:rPr>
-        <w:t>hearing_time</w:t>
-      </w:r>
-      <w:proofErr w:type="spellEnd"/>
-      <w:r>
-        <w:rPr>
-          <w:rFonts w:ascii="Palatino Linotype" w:hAnsi="Palatino Linotype"/>
-          <w:b/>
-          <w:bCs/>
-        </w:rPr>
-        <w:t xml:space="preserve"> }} on {{ </w:t>
-      </w:r>
-      <w:proofErr w:type="spellStart"/>
-      <w:r>
-        <w:rPr>
-          <w:rFonts w:ascii="Palatino Linotype" w:hAnsi="Palatino Linotype"/>
-          <w:b/>
-          <w:bCs/>
-        </w:rPr>
-        <w:t>hearing_date</w:t>
-      </w:r>
-      <w:proofErr w:type="spellEnd"/>
-      <w:r>
-        <w:rPr>
-          <w:rFonts w:ascii="Palatino Linotype" w:hAnsi="Palatino Linotype"/>
-          <w:b/>
-          <w:bCs/>
-        </w:rPr>
-        <w:t xml:space="preserve"> }}</w:t>
-      </w:r>
-      <w:r>
-        <w:rPr>
-          <w:rFonts w:ascii="Palatino Linotype" w:hAnsi="Palatino Linotype"/>
+          <w:sz w:val="24"/>
+          <w:szCs w:val="24"/>
+        </w:rPr>
+        <w:t>{{ hearing_time }} on {{ hearing_date }}</w:t>
+      </w:r>
+      <w:r>
+        <w:rPr>
+          <w:rFonts w:ascii="Palatino Linotype" w:hAnsi="Palatino Linotype"/>
+          <w:sz w:val="24"/>
+          <w:szCs w:val="24"/>
         </w:rPr>
         <w:t>,</w:t>
       </w:r>
       <w:r>
         <w:rPr>
           <w:rFonts w:ascii="Palatino Linotype" w:hAnsi="Palatino Linotype"/>
-        </w:rPr>
-        <w:t xml:space="preserve"> in {{ </w:t>
-      </w:r>
-      <w:proofErr w:type="spellStart"/>
-      <w:r>
-        <w:rPr>
-          <w:rFonts w:ascii="Palatino Linotype" w:hAnsi="Palatino Linotype"/>
-        </w:rPr>
-        <w:t>hearing_location</w:t>
-      </w:r>
-      <w:proofErr w:type="spellEnd"/>
-      <w:r>
-        <w:rPr>
-          <w:rFonts w:ascii="Palatino Linotype" w:hAnsi="Palatino Linotype"/>
-        </w:rPr>
-        <w:t xml:space="preserve"> }}.</w:t>
-      </w:r>
-    </w:p>
-    <w:p>
-      <w:pPr>
-        <w:rPr>
-          <w:rFonts w:ascii="Palatino Linotype" w:hAnsi="Palatino Linotype"/>
-        </w:rPr>
-      </w:pPr>
-    </w:p>
-    <w:p>
-      <w:pPr>
-        <w:rPr>
-          <w:rFonts w:ascii="Palatino Linotype" w:hAnsi="Palatino Linotype"/>
-        </w:rPr>
-      </w:pPr>
-      <w:r>
-        <w:rPr>
-          <w:rFonts w:ascii="Palatino Linotype" w:hAnsi="Palatino Linotype"/>
-        </w:rPr>
-        <w:tab/>
-      </w:r>
-      <w:r>
-        <w:rPr>
-          <w:rFonts w:ascii="Palatino Linotype" w:hAnsi="Palatino Linotype"/>
-        </w:rPr>
-        <w:tab/>
-      </w:r>
-      <w:r>
-        <w:rPr>
-          <w:rFonts w:ascii="Palatino Linotype" w:hAnsi="Palatino Linotype"/>
-        </w:rPr>
-        <w:tab/>
-      </w:r>
-      <w:r>
-        <w:rPr>
-          <w:rFonts w:ascii="Palatino Linotype" w:hAnsi="Palatino Linotype"/>
-        </w:rPr>
-        <w:tab/>
-      </w:r>
-      <w:r>
-        <w:rPr>
-          <w:rFonts w:ascii="Palatino Linotype" w:hAnsi="Palatino Linotype"/>
-        </w:rPr>
-        <w:tab/>
-      </w:r>
-      <w:r>
-        <w:rPr>
-          <w:rFonts w:ascii="Palatino Linotype" w:hAnsi="Palatino Linotype"/>
-        </w:rPr>
-        <w:tab/>
-      </w:r>
-      <w:r>
-        <w:rPr>
-          <w:rFonts w:ascii="Palatino Linotype" w:hAnsi="Palatino Linotype"/>
-        </w:rPr>
-        <w:tab/>
+          <w:sz w:val="24"/>
+          <w:szCs w:val="24"/>
+        </w:rPr>
+        <w:t xml:space="preserve"> </w:t>
+      </w:r>
+      <w:r>
+        <w:rPr>
+          <w:rFonts w:ascii="Palatino Linotype" w:hAnsi="Palatino Linotype"/>
+          <w:sz w:val="24"/>
+          <w:szCs w:val="24"/>
+        </w:rPr>
+        <w:t xml:space="preserve">in </w:t>
+      </w:r>
+      <w:r>
+        <w:rPr>
+          <w:rFonts w:ascii="Palatino Linotype" w:hAnsi="Palatino Linotype"/>
+          <w:sz w:val="24"/>
+          <w:szCs w:val="24"/>
+        </w:rPr>
+        <w:t>{{ hearing_location }}</w:t>
+      </w:r>
+      <w:r>
+        <w:rPr>
+          <w:rFonts w:ascii="Palatino Linotype" w:hAnsi="Palatino Linotype"/>
+          <w:sz w:val="24"/>
+          <w:szCs w:val="24"/>
+        </w:rPr>
+        <w:t>.</w:t>
       </w:r>
     </w:p>
     <w:p>
@@ -764,18 +849,12 @@
       </w:r>
       <w:r>
         <w:rPr>
-          <w:rFonts w:ascii="Palatino Linotype" w:hAnsi="Palatino Linotype"/>
-        </w:rPr>
-        <w:tab/>
-      </w:r>
-      <w:r>
-        <w:rPr>
           <w:rFonts w:ascii="Vladimir Script" w:hAnsi="Vladimir Script"/>
           <w:sz w:val="32"/>
           <w:szCs w:val="32"/>
           <w:u w:val="single"/>
         </w:rPr>
-        <w:tab/>
+        <w:t>{{ judicial_officer.first_name }} {{ judicial_officer.last_name }}</w:t>
       </w:r>
       <w:r>
         <w:rPr>
@@ -784,7 +863,7 @@
           <w:szCs w:val="32"/>
           <w:u w:val="single"/>
         </w:rPr>
-        <w:tab/>
+        <w:t xml:space="preserve"> </w:t>
       </w:r>
       <w:r>
         <w:rPr>
@@ -822,55 +901,77 @@
         </w:rPr>
         <w:tab/>
       </w:r>
-    </w:p>
-    <w:p>
-      <w:pPr>
-        <w:rPr>
-          <w:rFonts w:ascii="Palatino Linotype" w:hAnsi="Palatino Linotype"/>
-        </w:rPr>
-      </w:pPr>
-      <w:r>
-        <w:rPr>
-          <w:rFonts w:ascii="Palatino Linotype" w:hAnsi="Palatino Linotype"/>
-        </w:rPr>
-        <w:tab/>
-      </w:r>
-      <w:r>
-        <w:rPr>
-          <w:rFonts w:ascii="Palatino Linotype" w:hAnsi="Palatino Linotype"/>
-        </w:rPr>
-        <w:tab/>
-      </w:r>
-      <w:r>
-        <w:rPr>
-          <w:rFonts w:ascii="Palatino Linotype" w:hAnsi="Palatino Linotype"/>
-        </w:rPr>
-        <w:tab/>
-      </w:r>
-      <w:r>
-        <w:rPr>
-          <w:rFonts w:ascii="Palatino Linotype" w:hAnsi="Palatino Linotype"/>
-        </w:rPr>
-        <w:tab/>
-      </w:r>
-      <w:r>
-        <w:rPr>
-          <w:rFonts w:ascii="Palatino Linotype" w:hAnsi="Palatino Linotype"/>
-        </w:rPr>
-        <w:tab/>
-      </w:r>
-      <w:r>
-        <w:rPr>
-          <w:rFonts w:ascii="Palatino Linotype" w:hAnsi="Palatino Linotype"/>
-        </w:rPr>
-        <w:tab/>
-      </w:r>
-      <w:r>
-        <w:rPr>
-          <w:rFonts w:ascii="Palatino Linotype" w:hAnsi="Palatino Linotype"/>
-        </w:rPr>
-        <w:tab/>
-        <w:t>Assignment Commissioner</w:t>
+      <w:r>
+        <w:rPr>
+          <w:rFonts w:ascii="Vladimir Script" w:hAnsi="Vladimir Script"/>
+          <w:sz w:val="32"/>
+          <w:szCs w:val="32"/>
+          <w:u w:val="single"/>
+        </w:rPr>
+        <w:tab/>
+      </w:r>
+    </w:p>
+    <w:p>
+      <w:pPr>
+        <w:rPr>
+          <w:rFonts w:ascii="Palatino Linotype" w:hAnsi="Palatino Linotype"/>
+          <w:sz w:val="24"/>
+          <w:szCs w:val="24"/>
+        </w:rPr>
+      </w:pPr>
+      <w:r>
+        <w:rPr>
+          <w:rFonts w:ascii="Palatino Linotype" w:hAnsi="Palatino Linotype"/>
+        </w:rPr>
+        <w:tab/>
+      </w:r>
+      <w:r>
+        <w:rPr>
+          <w:rFonts w:ascii="Palatino Linotype" w:hAnsi="Palatino Linotype"/>
+        </w:rPr>
+        <w:tab/>
+      </w:r>
+      <w:r>
+        <w:rPr>
+          <w:rFonts w:ascii="Palatino Linotype" w:hAnsi="Palatino Linotype"/>
+        </w:rPr>
+        <w:tab/>
+      </w:r>
+      <w:r>
+        <w:rPr>
+          <w:rFonts w:ascii="Palatino Linotype" w:hAnsi="Palatino Linotype"/>
+        </w:rPr>
+        <w:tab/>
+      </w:r>
+      <w:r>
+        <w:rPr>
+          <w:rFonts w:ascii="Palatino Linotype" w:hAnsi="Palatino Linotype"/>
+        </w:rPr>
+        <w:tab/>
+      </w:r>
+      <w:r>
+        <w:rPr>
+          <w:rFonts w:ascii="Palatino Linotype" w:hAnsi="Palatino Linotype"/>
+        </w:rPr>
+        <w:tab/>
+      </w:r>
+      <w:proofErr w:type="gramStart"/>
+      <w:r>
+        <w:rPr>
+          <w:rFonts w:ascii="Palatino Linotype" w:hAnsi="Palatino Linotype"/>
+          <w:sz w:val="24"/>
+          <w:szCs w:val="24"/>
+        </w:rPr>
+        <w:t>{{ judicial</w:t>
+      </w:r>
+      <w:proofErr w:type="gramEnd"/>
+      <w:r>
+        <w:rPr>
+          <w:rFonts w:ascii="Palatino Linotype" w:hAnsi="Palatino Linotype"/>
+          <w:sz w:val="24"/>
+          <w:szCs w:val="24"/>
+        </w:rPr>
+        <w:t>_officer.first_name }} {{ judicial_officer.last_name }}, {{ judicial_officer.officer_type }}</w:t>
       </w:r>
     </w:p>
     <w:p>
@@ -910,39 +1011,19 @@
           <w:rFonts w:ascii="Palatino Linotype" w:hAnsi="Palatino Linotype"/>
         </w:rPr>
       </w:pPr>
-      <w:r>
-        <w:rPr>
-          <w:rFonts w:ascii="Palatino Linotype" w:hAnsi="Palatino Linotype"/>
-        </w:rPr>
-        <w:t xml:space="preserve">{{ </w:t>
-      </w:r>
-      <w:proofErr w:type="spellStart"/>
-      <w:r>
-        <w:rPr>
-          <w:rFonts w:ascii="Palatino Linotype" w:hAnsi="Palatino Linotype"/>
-        </w:rPr>
-        <w:t>defendant.first_name</w:t>
-      </w:r>
-      <w:proofErr w:type="spellEnd"/>
-      <w:r>
-        <w:rPr>
-          <w:rFonts w:ascii="Palatino Linotype" w:hAnsi="Palatino Linotype"/>
-        </w:rPr>
-        <w:t xml:space="preserve"> }} {{ </w:t>
-      </w:r>
-      <w:proofErr w:type="spellStart"/>
-      <w:r>
-        <w:rPr>
-          <w:rFonts w:ascii="Palatino Linotype" w:hAnsi="Palatino Linotype"/>
-        </w:rPr>
-        <w:t>defendant.last_name</w:t>
-      </w:r>
-      <w:proofErr w:type="spellEnd"/>
-      <w:r>
-        <w:rPr>
-          <w:rFonts w:ascii="Palatino Linotype" w:hAnsi="Palatino Linotype"/>
-        </w:rPr>
-        <w:t xml:space="preserve"> }}</w:t>
+      <w:proofErr w:type="gramStart"/>
+      <w:r>
+        <w:rPr>
+          <w:rFonts w:ascii="Palatino Linotype" w:hAnsi="Palatino Linotype"/>
+        </w:rPr>
+        <w:t>{{ defendant</w:t>
+      </w:r>
+      <w:proofErr w:type="gramEnd"/>
+      <w:r>
+        <w:rPr>
+          <w:rFonts w:ascii="Palatino Linotype" w:hAnsi="Palatino Linotype"/>
+        </w:rPr>
+        <w:t>.first_name }} {{ defendant.last_name }}</w:t>
       </w:r>
     </w:p>
     <w:p>
@@ -953,25 +1034,19 @@
           <w:szCs w:val="24"/>
         </w:rPr>
       </w:pPr>
-      <w:r>
-        <w:rPr>
-          <w:rFonts w:ascii="Palatino Linotype" w:hAnsi="Palatino Linotype"/>
-        </w:rPr>
-        <w:t xml:space="preserve">{{ </w:t>
-      </w:r>
-      <w:proofErr w:type="spellStart"/>
-      <w:r>
-        <w:rPr>
-          <w:rFonts w:ascii="Palatino Linotype" w:hAnsi="Palatino Linotype"/>
-        </w:rPr>
-        <w:t>defense_counsel</w:t>
-      </w:r>
-      <w:proofErr w:type="spellEnd"/>
-      <w:r>
-        <w:rPr>
-          <w:rFonts w:ascii="Palatino Linotype" w:hAnsi="Palatino Linotype"/>
-        </w:rPr>
-        <w:t xml:space="preserve"> }}</w:t>
+      <w:proofErr w:type="gramStart"/>
+      <w:r>
+        <w:rPr>
+          <w:rFonts w:ascii="Palatino Linotype" w:hAnsi="Palatino Linotype"/>
+        </w:rPr>
+        <w:t>{{ defense</w:t>
+      </w:r>
+      <w:proofErr w:type="gramEnd"/>
+      <w:r>
+        <w:rPr>
+          <w:rFonts w:ascii="Palatino Linotype" w:hAnsi="Palatino Linotype"/>
+        </w:rPr>
+        <w:t>_counsel }}</w:t>
       </w:r>
     </w:p>
     <w:p>
@@ -1017,6 +1092,7 @@
     </w:p>
     <w:sectPr>
       <w:headerReference w:type="first" r:id="rId9"/>
+      <w:footerReference w:type="first" r:id="rId10"/>
       <w:type w:val="continuous"/>
       <w:pgSz w:w="12240" w:h="15840" w:code="1"/>
       <w:pgMar w:top="1440" w:right="1440" w:bottom="450" w:left="1440" w:header="720" w:footer="0" w:gutter="0"/>
@@ -1029,7 +1105,7 @@
 </file>
 
 <file path=word/endnotes.xml><?xml version="1.0" encoding="utf-8"?>
-<w:endnotes xmlns:wpc="http://schemas.microsoft.com/office/word/2010/wordprocessingCanvas" xmlns:cx="http://schemas.microsoft.com/office/drawing/2014/chartex" xmlns:cx1="http://schemas.microsoft.com/office/drawing/2015/9/8/chartex" xmlns:cx2="http://schemas.microsoft.com/office/drawing/2015/10/21/chartex" xmlns:cx3="http://schemas.microsoft.com/office/drawing/2016/5/9/chartex" xmlns:cx4="http://schemas.microsoft.com/office/drawing/2016/5/10/chartex" xmlns:cx5="http://schemas.microsoft.com/office/drawing/2016/5/11/chartex" xmlns:cx6="http://schemas.microsoft.com/office/drawing/2016/5/12/chartex" xmlns:cx7="http://schemas.microsoft.com/office/drawing/2016/5/13/chartex" xmlns:cx8="http://schemas.microsoft.com/office/drawing/2016/5/14/chartex" xmlns:mc="http://schemas.openxmlformats.org/markup-compatibility/2006" xmlns:aink="http://schemas.microsoft.com/office/drawing/2016/ink" xmlns:am3d="http://schemas.microsoft.com/office/drawing/2017/model3d" xmlns:o="urn:schemas-microsoft-com:office:office" xmlns:r="http://schemas.openxmlformats.org/officeDocument/2006/relationships" xmlns:m="http://schemas.openxmlformats.org/officeDocument/2006/math" xmlns:v="urn:schemas-microsoft-com:vml" xmlns:wp14="http://schemas.microsoft.com/office/word/2010/wordprocessingDrawing" xmlns:wp="http://schemas.openxmlformats.org/drawingml/2006/wordprocessingDrawing" xmlns:w10="urn:schemas-microsoft-com:office:word" xmlns:w="http://schemas.openxmlformats.org/wordprocessingml/2006/main" xmlns:w14="http://schemas.microsoft.com/office/word/2010/wordml" xmlns:w15="http://schemas.microsoft.com/office/word/2012/wordml" xmlns:w16cex="http://schemas.microsoft.com/office/word/2018/wordml/cex" xmlns:w16cid="http://schemas.microsoft.com/office/word/2016/wordml/cid" xmlns:w16="http://schemas.microsoft.com/office/word/2018/wordml" xmlns:w16sdtdh="http://schemas.microsoft.com/office/word/2020/wordml/sdtdatahash" xmlns:w16se="http://schemas.microsoft.com/office/word/2015/wordml/symex" xmlns:wpg="http://schemas.microsoft.com/office/word/2010/wordprocessingGroup" xmlns:wpi="http://schemas.microsoft.com/office/word/2010/wordprocessingInk" xmlns:wne="http://schemas.microsoft.com/office/word/2006/wordml" xmlns:wps="http://schemas.microsoft.com/office/word/2010/wordprocessingShape" mc:Ignorable="w14 w15 w16se w16cid w16 w16cex w16sdtdh wp14">
+<w:endnotes xmlns:wpc="http://schemas.microsoft.com/office/word/2010/wordprocessingCanvas" xmlns:cx="http://schemas.microsoft.com/office/drawing/2014/chartex" xmlns:cx1="http://schemas.microsoft.com/office/drawing/2015/9/8/chartex" xmlns:cx2="http://schemas.microsoft.com/office/drawing/2015/10/21/chartex" xmlns:cx3="http://schemas.microsoft.com/office/drawing/2016/5/9/chartex" xmlns:cx4="http://schemas.microsoft.com/office/drawing/2016/5/10/chartex" xmlns:cx5="http://schemas.microsoft.com/office/drawing/2016/5/11/chartex" xmlns:cx6="http://schemas.microsoft.com/office/drawing/2016/5/12/chartex" xmlns:cx7="http://schemas.microsoft.com/office/drawing/2016/5/13/chartex" xmlns:cx8="http://schemas.microsoft.com/office/drawing/2016/5/14/chartex" xmlns:mc="http://schemas.openxmlformats.org/markup-compatibility/2006" xmlns:aink="http://schemas.microsoft.com/office/drawing/2016/ink" xmlns:am3d="http://schemas.microsoft.com/office/drawing/2017/model3d" xmlns:o="urn:schemas-microsoft-com:office:office" xmlns:oel="http://schemas.microsoft.com/office/2019/extlst" xmlns:r="http://schemas.openxmlformats.org/officeDocument/2006/relationships" xmlns:m="http://schemas.openxmlformats.org/officeDocument/2006/math" xmlns:v="urn:schemas-microsoft-com:vml" xmlns:wp14="http://schemas.microsoft.com/office/word/2010/wordprocessingDrawing" xmlns:wp="http://schemas.openxmlformats.org/drawingml/2006/wordprocessingDrawing" xmlns:w10="urn:schemas-microsoft-com:office:word" xmlns:w="http://schemas.openxmlformats.org/wordprocessingml/2006/main" xmlns:w14="http://schemas.microsoft.com/office/word/2010/wordml" xmlns:w15="http://schemas.microsoft.com/office/word/2012/wordml" xmlns:w16cex="http://schemas.microsoft.com/office/word/2018/wordml/cex" xmlns:w16cid="http://schemas.microsoft.com/office/word/2016/wordml/cid" xmlns:w16="http://schemas.microsoft.com/office/word/2018/wordml" xmlns:w16sdtdh="http://schemas.microsoft.com/office/word/2020/wordml/sdtdatahash" xmlns:w16se="http://schemas.microsoft.com/office/word/2015/wordml/symex" xmlns:wpg="http://schemas.microsoft.com/office/word/2010/wordprocessingGroup" xmlns:wpi="http://schemas.microsoft.com/office/word/2010/wordprocessingInk" xmlns:wne="http://schemas.microsoft.com/office/word/2006/wordml" xmlns:wps="http://schemas.microsoft.com/office/word/2010/wordprocessingShape" mc:Ignorable="w14 w15 w16se w16cid w16 w16cex w16sdtdh wp14">
   <w:endnote w:type="separator" w:id="-1">
     <w:p>
       <w:r>
@@ -1047,8 +1123,174 @@
 </w:endnotes>
 </file>
 
+<file path=word/footer1.xml><?xml version="1.0" encoding="utf-8"?>
+<w:ftr xmlns:wpc="http://schemas.microsoft.com/office/word/2010/wordprocessingCanvas" xmlns:cx="http://schemas.microsoft.com/office/drawing/2014/chartex" xmlns:cx1="http://schemas.microsoft.com/office/drawing/2015/9/8/chartex" xmlns:cx2="http://schemas.microsoft.com/office/drawing/2015/10/21/chartex" xmlns:cx3="http://schemas.microsoft.com/office/drawing/2016/5/9/chartex" xmlns:cx4="http://schemas.microsoft.com/office/drawing/2016/5/10/chartex" xmlns:cx5="http://schemas.microsoft.com/office/drawing/2016/5/11/chartex" xmlns:cx6="http://schemas.microsoft.com/office/drawing/2016/5/12/chartex" xmlns:cx7="http://schemas.microsoft.com/office/drawing/2016/5/13/chartex" xmlns:cx8="http://schemas.microsoft.com/office/drawing/2016/5/14/chartex" xmlns:mc="http://schemas.openxmlformats.org/markup-compatibility/2006" xmlns:aink="http://schemas.microsoft.com/office/drawing/2016/ink" xmlns:am3d="http://schemas.microsoft.com/office/drawing/2017/model3d" xmlns:o="urn:schemas-microsoft-com:office:office" xmlns:oel="http://schemas.microsoft.com/office/2019/extlst" xmlns:r="http://schemas.openxmlformats.org/officeDocument/2006/relationships" xmlns:m="http://schemas.openxmlformats.org/officeDocument/2006/math" xmlns:v="urn:schemas-microsoft-com:vml" xmlns:wp14="http://schemas.microsoft.com/office/word/2010/wordprocessingDrawing" xmlns:wp="http://schemas.openxmlformats.org/drawingml/2006/wordprocessingDrawing" xmlns:w10="urn:schemas-microsoft-com:office:word" xmlns:w="http://schemas.openxmlformats.org/wordprocessingml/2006/main" xmlns:w14="http://schemas.microsoft.com/office/word/2010/wordml" xmlns:w15="http://schemas.microsoft.com/office/word/2012/wordml" xmlns:w16cex="http://schemas.microsoft.com/office/word/2018/wordml/cex" xmlns:w16cid="http://schemas.microsoft.com/office/word/2016/wordml/cid" xmlns:w16="http://schemas.microsoft.com/office/word/2018/wordml" xmlns:w16sdtdh="http://schemas.microsoft.com/office/word/2020/wordml/sdtdatahash" xmlns:w16se="http://schemas.microsoft.com/office/word/2015/wordml/symex" xmlns:wpg="http://schemas.microsoft.com/office/word/2010/wordprocessingGroup" xmlns:wpi="http://schemas.microsoft.com/office/word/2010/wordprocessingInk" xmlns:wne="http://schemas.microsoft.com/office/word/2006/wordml" xmlns:wps="http://schemas.microsoft.com/office/word/2010/wordprocessingShape" mc:Ignorable="w14 w15 w16se w16cid w16 w16cex w16sdtdh wp14">
+  <w:p>
+    <w:pPr>
+      <w:pStyle w:val="Footer"/>
+      <w:jc w:val="right"/>
+    </w:pPr>
+    <w:r>
+      <w:rPr>
+        <w:rFonts w:ascii="Palatino Linotype" w:hAnsi="Palatino Linotype"/>
+      </w:rPr>
+      <w:t xml:space="preserve">Page </w:t>
+    </w:r>
+    <w:r>
+      <w:rPr>
+        <w:rFonts w:ascii="Palatino Linotype" w:hAnsi="Palatino Linotype"/>
+        <w:b/>
+        <w:bCs/>
+      </w:rPr>
+      <w:fldChar w:fldCharType="begin"/>
+    </w:r>
+    <w:r>
+      <w:rPr>
+        <w:rFonts w:ascii="Palatino Linotype" w:hAnsi="Palatino Linotype"/>
+        <w:b/>
+        <w:bCs/>
+      </w:rPr>
+      <w:instrText xml:space="preserve"> PAGE </w:instrText>
+    </w:r>
+    <w:r>
+      <w:rPr>
+        <w:rFonts w:ascii="Palatino Linotype" w:hAnsi="Palatino Linotype"/>
+        <w:b/>
+        <w:bCs/>
+      </w:rPr>
+      <w:fldChar w:fldCharType="separate"/>
+    </w:r>
+    <w:r>
+      <w:rPr>
+        <w:rFonts w:ascii="Palatino Linotype" w:hAnsi="Palatino Linotype"/>
+        <w:b/>
+        <w:bCs/>
+      </w:rPr>
+      <w:t>1</w:t>
+    </w:r>
+    <w:r>
+      <w:rPr>
+        <w:rFonts w:ascii="Palatino Linotype" w:hAnsi="Palatino Linotype"/>
+        <w:b/>
+        <w:bCs/>
+      </w:rPr>
+      <w:fldChar w:fldCharType="end"/>
+    </w:r>
+    <w:r>
+      <w:rPr>
+        <w:rFonts w:ascii="Palatino Linotype" w:hAnsi="Palatino Linotype"/>
+      </w:rPr>
+      <w:t xml:space="preserve"> of </w:t>
+    </w:r>
+    <w:r>
+      <w:rPr>
+        <w:rFonts w:ascii="Palatino Linotype" w:hAnsi="Palatino Linotype"/>
+        <w:b/>
+        <w:bCs/>
+      </w:rPr>
+      <w:fldChar w:fldCharType="begin"/>
+    </w:r>
+    <w:r>
+      <w:rPr>
+        <w:rFonts w:ascii="Palatino Linotype" w:hAnsi="Palatino Linotype"/>
+        <w:b/>
+        <w:bCs/>
+      </w:rPr>
+      <w:instrText xml:space="preserve"> NUMPAGES  </w:instrText>
+    </w:r>
+    <w:r>
+      <w:rPr>
+        <w:rFonts w:ascii="Palatino Linotype" w:hAnsi="Palatino Linotype"/>
+        <w:b/>
+        <w:bCs/>
+      </w:rPr>
+      <w:fldChar w:fldCharType="separate"/>
+    </w:r>
+    <w:r>
+      <w:rPr>
+        <w:rFonts w:ascii="Palatino Linotype" w:hAnsi="Palatino Linotype"/>
+        <w:b/>
+        <w:bCs/>
+      </w:rPr>
+      <w:t>2</w:t>
+    </w:r>
+    <w:r>
+      <w:rPr>
+        <w:rFonts w:ascii="Palatino Linotype" w:hAnsi="Palatino Linotype"/>
+        <w:b/>
+        <w:bCs/>
+      </w:rPr>
+      <w:fldChar w:fldCharType="end"/>
+    </w:r>
+    <w:r>
+      <w:rPr>
+        <w:rFonts w:ascii="Palatino Linotype" w:hAnsi="Palatino Linotype"/>
+      </w:rPr>
+      <w:t xml:space="preserve"> </w:t>
+    </w:r>
+    <w:r>
+      <w:rPr>
+        <w:rFonts w:ascii="Palatino Linotype" w:hAnsi="Palatino Linotype"/>
+      </w:rPr>
+      <w:t>Notice of Hearing</w:t>
+    </w:r>
+    <w:r>
+      <w:rPr>
+        <w:rFonts w:ascii="Palatino Linotype" w:hAnsi="Palatino Linotype"/>
+      </w:rPr>
+      <w:t xml:space="preserve"> </w:t>
+    </w:r>
+    <w:proofErr w:type="gramStart"/>
+    <w:r>
+      <w:rPr>
+        <w:rFonts w:ascii="Palatino Linotype" w:hAnsi="Palatino Linotype"/>
+      </w:rPr>
+      <w:t>{{ case</w:t>
+    </w:r>
+    <w:proofErr w:type="gramEnd"/>
+    <w:r>
+      <w:rPr>
+        <w:rFonts w:ascii="Palatino Linotype" w:hAnsi="Palatino Linotype"/>
+      </w:rPr>
+      <w:t xml:space="preserve">_number </w:t>
+    </w:r>
+    <w:r>
+      <w:rPr>
+        <w:rFonts w:ascii="Palatino Linotype" w:hAnsi="Palatino Linotype"/>
+      </w:rPr>
+      <w:t>}}</w:t>
+    </w:r>
+  </w:p>
+  <w:p>
+    <w:pPr>
+      <w:tabs>
+        <w:tab w:val="left" w:pos="-1080"/>
+        <w:tab w:val="left" w:pos="-720"/>
+        <w:tab w:val="left" w:pos="0"/>
+        <w:tab w:val="left" w:pos="720"/>
+        <w:tab w:val="left" w:pos="1440"/>
+        <w:tab w:val="left" w:pos="2160"/>
+        <w:tab w:val="left" w:pos="2880"/>
+        <w:tab w:val="left" w:pos="3600"/>
+        <w:tab w:val="left" w:pos="4320"/>
+        <w:tab w:val="left" w:pos="4680"/>
+      </w:tabs>
+      <w:jc w:val="right"/>
+      <w:rPr>
+        <w:rFonts w:ascii="Palatino Linotype" w:hAnsi="Palatino Linotype"/>
+      </w:rPr>
+    </w:pPr>
+  </w:p>
+  <w:p>
+    <w:pPr>
+      <w:pStyle w:val="Footer"/>
+    </w:pPr>
+  </w:p>
+</w:ftr>
+</file>
+
 <file path=word/footnotes.xml><?xml version="1.0" encoding="utf-8"?>
-<w:footnotes xmlns:wpc="http://schemas.microsoft.com/office/word/2010/wordprocessingCanvas" xmlns:cx="http://schemas.microsoft.com/office/drawing/2014/chartex" xmlns:cx1="http://schemas.microsoft.com/office/drawing/2015/9/8/chartex" xmlns:cx2="http://schemas.microsoft.com/office/drawing/2015/10/21/chartex" xmlns:cx3="http://schemas.microsoft.com/office/drawing/2016/5/9/chartex" xmlns:cx4="http://schemas.microsoft.com/office/drawing/2016/5/10/chartex" xmlns:cx5="http://schemas.microsoft.com/office/drawing/2016/5/11/chartex" xmlns:cx6="http://schemas.microsoft.com/office/drawing/2016/5/12/chartex" xmlns:cx7="http://schemas.microsoft.com/office/drawing/2016/5/13/chartex" xmlns:cx8="http://schemas.microsoft.com/office/drawing/2016/5/14/chartex" xmlns:mc="http://schemas.openxmlformats.org/markup-compatibility/2006" xmlns:aink="http://schemas.microsoft.com/office/drawing/2016/ink" xmlns:am3d="http://schemas.microsoft.com/office/drawing/2017/model3d" xmlns:o="urn:schemas-microsoft-com:office:office" xmlns:r="http://schemas.openxmlformats.org/officeDocument/2006/relationships" xmlns:m="http://schemas.openxmlformats.org/officeDocument/2006/math" xmlns:v="urn:schemas-microsoft-com:vml" xmlns:wp14="http://schemas.microsoft.com/office/word/2010/wordprocessingDrawing" xmlns:wp="http://schemas.openxmlformats.org/drawingml/2006/wordprocessingDrawing" xmlns:w10="urn:schemas-microsoft-com:office:word" xmlns:w="http://schemas.openxmlformats.org/wordprocessingml/2006/main" xmlns:w14="http://schemas.microsoft.com/office/word/2010/wordml" xmlns:w15="http://schemas.microsoft.com/office/word/2012/wordml" xmlns:w16cex="http://schemas.microsoft.com/office/word/2018/wordml/cex" xmlns:w16cid="http://schemas.microsoft.com/office/word/2016/wordml/cid" xmlns:w16="http://schemas.microsoft.com/office/word/2018/wordml" xmlns:w16sdtdh="http://schemas.microsoft.com/office/word/2020/wordml/sdtdatahash" xmlns:w16se="http://schemas.microsoft.com/office/word/2015/wordml/symex" xmlns:wpg="http://schemas.microsoft.com/office/word/2010/wordprocessingGroup" xmlns:wpi="http://schemas.microsoft.com/office/word/2010/wordprocessingInk" xmlns:wne="http://schemas.microsoft.com/office/word/2006/wordml" xmlns:wps="http://schemas.microsoft.com/office/word/2010/wordprocessingShape" mc:Ignorable="w14 w15 w16se w16cid w16 w16cex w16sdtdh wp14">
+<w:footnotes xmlns:wpc="http://schemas.microsoft.com/office/word/2010/wordprocessingCanvas" xmlns:cx="http://schemas.microsoft.com/office/drawing/2014/chartex" xmlns:cx1="http://schemas.microsoft.com/office/drawing/2015/9/8/chartex" xmlns:cx2="http://schemas.microsoft.com/office/drawing/2015/10/21/chartex" xmlns:cx3="http://schemas.microsoft.com/office/drawing/2016/5/9/chartex" xmlns:cx4="http://schemas.microsoft.com/office/drawing/2016/5/10/chartex" xmlns:cx5="http://schemas.microsoft.com/office/drawing/2016/5/11/chartex" xmlns:cx6="http://schemas.microsoft.com/office/drawing/2016/5/12/chartex" xmlns:cx7="http://schemas.microsoft.com/office/drawing/2016/5/13/chartex" xmlns:cx8="http://schemas.microsoft.com/office/drawing/2016/5/14/chartex" xmlns:mc="http://schemas.openxmlformats.org/markup-compatibility/2006" xmlns:aink="http://schemas.microsoft.com/office/drawing/2016/ink" xmlns:am3d="http://schemas.microsoft.com/office/drawing/2017/model3d" xmlns:o="urn:schemas-microsoft-com:office:office" xmlns:oel="http://schemas.microsoft.com/office/2019/extlst" xmlns:r="http://schemas.openxmlformats.org/officeDocument/2006/relationships" xmlns:m="http://schemas.openxmlformats.org/officeDocument/2006/math" xmlns:v="urn:schemas-microsoft-com:vml" xmlns:wp14="http://schemas.microsoft.com/office/word/2010/wordprocessingDrawing" xmlns:wp="http://schemas.openxmlformats.org/drawingml/2006/wordprocessingDrawing" xmlns:w10="urn:schemas-microsoft-com:office:word" xmlns:w="http://schemas.openxmlformats.org/wordprocessingml/2006/main" xmlns:w14="http://schemas.microsoft.com/office/word/2010/wordml" xmlns:w15="http://schemas.microsoft.com/office/word/2012/wordml" xmlns:w16cex="http://schemas.microsoft.com/office/word/2018/wordml/cex" xmlns:w16cid="http://schemas.microsoft.com/office/word/2016/wordml/cid" xmlns:w16="http://schemas.microsoft.com/office/word/2018/wordml" xmlns:w16sdtdh="http://schemas.microsoft.com/office/word/2020/wordml/sdtdatahash" xmlns:w16se="http://schemas.microsoft.com/office/word/2015/wordml/symex" xmlns:wpg="http://schemas.microsoft.com/office/word/2010/wordprocessingGroup" xmlns:wpi="http://schemas.microsoft.com/office/word/2010/wordprocessingInk" xmlns:wne="http://schemas.microsoft.com/office/word/2006/wordml" xmlns:wps="http://schemas.microsoft.com/office/word/2010/wordprocessingShape" mc:Ignorable="w14 w15 w16se w16cid w16 w16cex w16sdtdh wp14">
   <w:footnote w:type="separator" w:id="-1">
     <w:p>
       <w:r>
@@ -1067,7 +1309,7 @@
 </file>
 
 <file path=word/header1.xml><?xml version="1.0" encoding="utf-8"?>
-<w:hdr xmlns:wpc="http://schemas.microsoft.com/office/word/2010/wordprocessingCanvas" xmlns:cx="http://schemas.microsoft.com/office/drawing/2014/chartex" xmlns:cx1="http://schemas.microsoft.com/office/drawing/2015/9/8/chartex" xmlns:cx2="http://schemas.microsoft.com/office/drawing/2015/10/21/chartex" xmlns:cx3="http://schemas.microsoft.com/office/drawing/2016/5/9/chartex" xmlns:cx4="http://schemas.microsoft.com/office/drawing/2016/5/10/chartex" xmlns:cx5="http://schemas.microsoft.com/office/drawing/2016/5/11/chartex" xmlns:cx6="http://schemas.microsoft.com/office/drawing/2016/5/12/chartex" xmlns:cx7="http://schemas.microsoft.com/office/drawing/2016/5/13/chartex" xmlns:cx8="http://schemas.microsoft.com/office/drawing/2016/5/14/chartex" xmlns:mc="http://schemas.openxmlformats.org/markup-compatibility/2006" xmlns:aink="http://schemas.microsoft.com/office/drawing/2016/ink" xmlns:am3d="http://schemas.microsoft.com/office/drawing/2017/model3d" xmlns:o="urn:schemas-microsoft-com:office:office" xmlns:r="http://schemas.openxmlformats.org/officeDocument/2006/relationships" xmlns:m="http://schemas.openxmlformats.org/officeDocument/2006/math" xmlns:v="urn:schemas-microsoft-com:vml" xmlns:wp14="http://schemas.microsoft.com/office/word/2010/wordprocessingDrawing" xmlns:wp="http://schemas.openxmlformats.org/drawingml/2006/wordprocessingDrawing" xmlns:w10="urn:schemas-microsoft-com:office:word" xmlns:w="http://schemas.openxmlformats.org/wordprocessingml/2006/main" xmlns:w14="http://schemas.microsoft.com/office/word/2010/wordml" xmlns:w15="http://schemas.microsoft.com/office/word/2012/wordml" xmlns:w16cex="http://schemas.microsoft.com/office/word/2018/wordml/cex" xmlns:w16cid="http://schemas.microsoft.com/office/word/2016/wordml/cid" xmlns:w16="http://schemas.microsoft.com/office/word/2018/wordml" xmlns:w16sdtdh="http://schemas.microsoft.com/office/word/2020/wordml/sdtdatahash" xmlns:w16se="http://schemas.microsoft.com/office/word/2015/wordml/symex" xmlns:wpg="http://schemas.microsoft.com/office/word/2010/wordprocessingGroup" xmlns:wpi="http://schemas.microsoft.com/office/word/2010/wordprocessingInk" xmlns:wne="http://schemas.microsoft.com/office/word/2006/wordml" xmlns:wps="http://schemas.microsoft.com/office/word/2010/wordprocessingShape" mc:Ignorable="w14 w15 w16se w16cid w16 w16cex w16sdtdh wp14">
+<w:hdr xmlns:wpc="http://schemas.microsoft.com/office/word/2010/wordprocessingCanvas" xmlns:cx="http://schemas.microsoft.com/office/drawing/2014/chartex" xmlns:cx1="http://schemas.microsoft.com/office/drawing/2015/9/8/chartex" xmlns:cx2="http://schemas.microsoft.com/office/drawing/2015/10/21/chartex" xmlns:cx3="http://schemas.microsoft.com/office/drawing/2016/5/9/chartex" xmlns:cx4="http://schemas.microsoft.com/office/drawing/2016/5/10/chartex" xmlns:cx5="http://schemas.microsoft.com/office/drawing/2016/5/11/chartex" xmlns:cx6="http://schemas.microsoft.com/office/drawing/2016/5/12/chartex" xmlns:cx7="http://schemas.microsoft.com/office/drawing/2016/5/13/chartex" xmlns:cx8="http://schemas.microsoft.com/office/drawing/2016/5/14/chartex" xmlns:mc="http://schemas.openxmlformats.org/markup-compatibility/2006" xmlns:aink="http://schemas.microsoft.com/office/drawing/2016/ink" xmlns:am3d="http://schemas.microsoft.com/office/drawing/2017/model3d" xmlns:o="urn:schemas-microsoft-com:office:office" xmlns:oel="http://schemas.microsoft.com/office/2019/extlst" xmlns:r="http://schemas.openxmlformats.org/officeDocument/2006/relationships" xmlns:m="http://schemas.openxmlformats.org/officeDocument/2006/math" xmlns:v="urn:schemas-microsoft-com:vml" xmlns:wp14="http://schemas.microsoft.com/office/word/2010/wordprocessingDrawing" xmlns:wp="http://schemas.openxmlformats.org/drawingml/2006/wordprocessingDrawing" xmlns:w10="urn:schemas-microsoft-com:office:word" xmlns:w="http://schemas.openxmlformats.org/wordprocessingml/2006/main" xmlns:w14="http://schemas.microsoft.com/office/word/2010/wordml" xmlns:w15="http://schemas.microsoft.com/office/word/2012/wordml" xmlns:w16cex="http://schemas.microsoft.com/office/word/2018/wordml/cex" xmlns:w16cid="http://schemas.microsoft.com/office/word/2016/wordml/cid" xmlns:w16="http://schemas.microsoft.com/office/word/2018/wordml" xmlns:w16sdtdh="http://schemas.microsoft.com/office/word/2020/wordml/sdtdatahash" xmlns:w16se="http://schemas.microsoft.com/office/word/2015/wordml/symex" xmlns:wpg="http://schemas.microsoft.com/office/word/2010/wordprocessingGroup" xmlns:wpi="http://schemas.microsoft.com/office/word/2010/wordprocessingInk" xmlns:wne="http://schemas.microsoft.com/office/word/2006/wordml" xmlns:wps="http://schemas.microsoft.com/office/word/2010/wordprocessingShape" mc:Ignorable="w14 w15 w16se w16cid w16 w16cex w16sdtdh wp14">
   <w:p>
     <w:pPr>
       <w:pStyle w:val="Header"/>
@@ -1096,7 +1338,7 @@
 </file>
 
 <file path=word/numbering.xml><?xml version="1.0" encoding="utf-8"?>
-<w:numbering xmlns:wpc="http://schemas.microsoft.com/office/word/2010/wordprocessingCanvas" xmlns:cx="http://schemas.microsoft.com/office/drawing/2014/chartex" xmlns:cx1="http://schemas.microsoft.com/office/drawing/2015/9/8/chartex" xmlns:cx2="http://schemas.microsoft.com/office/drawing/2015/10/21/chartex" xmlns:cx3="http://schemas.microsoft.com/office/drawing/2016/5/9/chartex" xmlns:cx4="http://schemas.microsoft.com/office/drawing/2016/5/10/chartex" xmlns:cx5="http://schemas.microsoft.com/office/drawing/2016/5/11/chartex" xmlns:cx6="http://schemas.microsoft.com/office/drawing/2016/5/12/chartex" xmlns:cx7="http://schemas.microsoft.com/office/drawing/2016/5/13/chartex" xmlns:cx8="http://schemas.microsoft.com/office/drawing/2016/5/14/chartex" xmlns:mc="http://schemas.openxmlformats.org/markup-compatibility/2006" xmlns:aink="http://schemas.microsoft.com/office/drawing/2016/ink" xmlns:am3d="http://schemas.microsoft.com/office/drawing/2017/model3d" xmlns:o="urn:schemas-microsoft-com:office:office" xmlns:r="http://schemas.openxmlformats.org/officeDocument/2006/relationships" xmlns:m="http://schemas.openxmlformats.org/officeDocument/2006/math" xmlns:v="urn:schemas-microsoft-com:vml" xmlns:wp14="http://schemas.microsoft.com/office/word/2010/wordprocessingDrawing" xmlns:wp="http://schemas.openxmlformats.org/drawingml/2006/wordprocessingDrawing" xmlns:w10="urn:schemas-microsoft-com:office:word" xmlns:w="http://schemas.openxmlformats.org/wordprocessingml/2006/main" xmlns:w14="http://schemas.microsoft.com/office/word/2010/wordml" xmlns:w15="http://schemas.microsoft.com/office/word/2012/wordml" xmlns:w16cex="http://schemas.microsoft.com/office/word/2018/wordml/cex" xmlns:w16cid="http://schemas.microsoft.com/office/word/2016/wordml/cid" xmlns:w16="http://schemas.microsoft.com/office/word/2018/wordml" xmlns:w16sdtdh="http://schemas.microsoft.com/office/word/2020/wordml/sdtdatahash" xmlns:w16se="http://schemas.microsoft.com/office/word/2015/wordml/symex" xmlns:wpg="http://schemas.microsoft.com/office/word/2010/wordprocessingGroup" xmlns:wpi="http://schemas.microsoft.com/office/word/2010/wordprocessingInk" xmlns:wne="http://schemas.microsoft.com/office/word/2006/wordml" xmlns:wps="http://schemas.microsoft.com/office/word/2010/wordprocessingShape" mc:Ignorable="w14 w15 w16se w16cid w16 w16cex w16sdtdh wp14">
+<w:numbering xmlns:wpc="http://schemas.microsoft.com/office/word/2010/wordprocessingCanvas" xmlns:cx="http://schemas.microsoft.com/office/drawing/2014/chartex" xmlns:cx1="http://schemas.microsoft.com/office/drawing/2015/9/8/chartex" xmlns:cx2="http://schemas.microsoft.com/office/drawing/2015/10/21/chartex" xmlns:cx3="http://schemas.microsoft.com/office/drawing/2016/5/9/chartex" xmlns:cx4="http://schemas.microsoft.com/office/drawing/2016/5/10/chartex" xmlns:cx5="http://schemas.microsoft.com/office/drawing/2016/5/11/chartex" xmlns:cx6="http://schemas.microsoft.com/office/drawing/2016/5/12/chartex" xmlns:cx7="http://schemas.microsoft.com/office/drawing/2016/5/13/chartex" xmlns:cx8="http://schemas.microsoft.com/office/drawing/2016/5/14/chartex" xmlns:mc="http://schemas.openxmlformats.org/markup-compatibility/2006" xmlns:aink="http://schemas.microsoft.com/office/drawing/2016/ink" xmlns:am3d="http://schemas.microsoft.com/office/drawing/2017/model3d" xmlns:o="urn:schemas-microsoft-com:office:office" xmlns:oel="http://schemas.microsoft.com/office/2019/extlst" xmlns:r="http://schemas.openxmlformats.org/officeDocument/2006/relationships" xmlns:m="http://schemas.openxmlformats.org/officeDocument/2006/math" xmlns:v="urn:schemas-microsoft-com:vml" xmlns:wp14="http://schemas.microsoft.com/office/word/2010/wordprocessingDrawing" xmlns:wp="http://schemas.openxmlformats.org/drawingml/2006/wordprocessingDrawing" xmlns:w10="urn:schemas-microsoft-com:office:word" xmlns:w="http://schemas.openxmlformats.org/wordprocessingml/2006/main" xmlns:w14="http://schemas.microsoft.com/office/word/2010/wordml" xmlns:w15="http://schemas.microsoft.com/office/word/2012/wordml" xmlns:w16cex="http://schemas.microsoft.com/office/word/2018/wordml/cex" xmlns:w16cid="http://schemas.microsoft.com/office/word/2016/wordml/cid" xmlns:w16="http://schemas.microsoft.com/office/word/2018/wordml" xmlns:w16sdtdh="http://schemas.microsoft.com/office/word/2020/wordml/sdtdatahash" xmlns:w16se="http://schemas.microsoft.com/office/word/2015/wordml/symex" xmlns:wpg="http://schemas.microsoft.com/office/word/2010/wordprocessingGroup" xmlns:wpi="http://schemas.microsoft.com/office/word/2010/wordprocessingInk" xmlns:wne="http://schemas.microsoft.com/office/word/2006/wordml" xmlns:wps="http://schemas.microsoft.com/office/word/2010/wordprocessingShape" mc:Ignorable="w14 w15 w16se w16cid w16 w16cex w16sdtdh wp14">
   <w:abstractNum w:abstractNumId="0" w15:restartNumberingAfterBreak="0">
     <w:nsid w:val="40AF47CE"/>
     <w:multiLevelType w:val="hybridMultilevel"/>
@@ -1300,10 +1542,10 @@
       </w:pPr>
     </w:lvl>
   </w:abstractNum>
-  <w:num w:numId="1">
+  <w:num w:numId="1" w16cid:durableId="1459299042">
     <w:abstractNumId w:val="1"/>
   </w:num>
-  <w:num w:numId="2">
+  <w:num w:numId="2" w16cid:durableId="733895975">
     <w:abstractNumId w:val="0"/>
   </w:num>
 </w:numbering>

</xml_diff>